<commit_message>
making web app and publishing in Azure
</commit_message>
<xml_diff>
--- a/Learning Section 12 - Blob Containers/Accquire and Break Lease.docx
+++ b/Learning Section 12 - Blob Containers/Accquire and Break Lease.docx
@@ -242,7 +242,112 @@
           <w:rFonts w:hint="default"/>
           <w:lang w:val="en-US"/>
         </w:rPr>
+        <w:fldChar w:fldCharType="begin"/>
+      </w:r>
+      <w:r>
+        <w:rPr>
+          <w:rFonts w:hint="default"/>
+          <w:lang w:val="en-US"/>
+        </w:rPr>
+        <w:instrText xml:space="preserve"> HYPERLINK "https://docs.microsoft.com/en-us/azure/storage/blobs/storage-blob-storage-tiers?tabs=azure-portal" </w:instrText>
+      </w:r>
+      <w:r>
+        <w:rPr>
+          <w:rFonts w:hint="default"/>
+          <w:lang w:val="en-US"/>
+        </w:rPr>
+        <w:fldChar w:fldCharType="separate"/>
+      </w:r>
+      <w:r>
+        <w:rPr>
+          <w:rStyle w:val="4"/>
+          <w:rFonts w:hint="default"/>
+          <w:lang w:val="en-US"/>
+        </w:rPr>
         <w:t>https://docs.microsoft.com/en-us/azure/storage/blobs/storage-blob-storage-tiers?tabs=azure-portal</w:t>
+      </w:r>
+      <w:r>
+        <w:rPr>
+          <w:rFonts w:hint="default"/>
+          <w:lang w:val="en-US"/>
+        </w:rPr>
+        <w:fldChar w:fldCharType="end"/>
+      </w:r>
+    </w:p>
+    <w:p>
+      <w:pPr>
+        <w:numPr>
+          <w:ilvl w:val="0"/>
+          <w:numId w:val="1"/>
+        </w:numPr>
+        <w:ind w:left="420" w:leftChars="0" w:hanging="420" w:firstLineChars="0"/>
+        <w:rPr>
+          <w:rFonts w:hint="default"/>
+          <w:lang w:val="en-US"/>
+        </w:rPr>
+      </w:pPr>
+      <w:r>
+        <w:rPr>
+          <w:rFonts w:hint="default"/>
+          <w:lang w:val="en-US"/>
+        </w:rPr>
+        <w:t>Access Tier plans</w:t>
+      </w:r>
+    </w:p>
+    <w:p>
+      <w:pPr>
+        <w:numPr>
+          <w:ilvl w:val="0"/>
+          <w:numId w:val="1"/>
+        </w:numPr>
+        <w:ind w:left="420" w:leftChars="0" w:hanging="420" w:firstLineChars="0"/>
+        <w:rPr>
+          <w:rFonts w:hint="default"/>
+          <w:lang w:val="en-US"/>
+        </w:rPr>
+      </w:pPr>
+      <w:r>
+        <w:drawing>
+          <wp:inline distT="0" distB="0" distL="114300" distR="114300">
+            <wp:extent cx="5267325" cy="3510915"/>
+            <wp:effectExtent l="0" t="0" r="7620" b="5715"/>
+            <wp:docPr id="2" name="Picture 2"/>
+            <wp:cNvGraphicFramePr>
+              <a:graphicFrameLocks xmlns:a="http://schemas.openxmlformats.org/drawingml/2006/main" noChangeAspect="1"/>
+            </wp:cNvGraphicFramePr>
+            <a:graphic xmlns:a="http://schemas.openxmlformats.org/drawingml/2006/main">
+              <a:graphicData uri="http://schemas.openxmlformats.org/drawingml/2006/picture">
+                <pic:pic xmlns:pic="http://schemas.openxmlformats.org/drawingml/2006/picture">
+                  <pic:nvPicPr>
+                    <pic:cNvPr id="2" name="Picture 2"/>
+                    <pic:cNvPicPr>
+                      <a:picLocks noChangeAspect="1"/>
+                    </pic:cNvPicPr>
+                  </pic:nvPicPr>
+                  <pic:blipFill>
+                    <a:blip r:embed="rId5"/>
+                    <a:stretch>
+                      <a:fillRect/>
+                    </a:stretch>
+                  </pic:blipFill>
+                  <pic:spPr>
+                    <a:xfrm>
+                      <a:off x="0" y="0"/>
+                      <a:ext cx="5267325" cy="3510915"/>
+                    </a:xfrm>
+                    <a:prstGeom prst="rect">
+                      <a:avLst/>
+                    </a:prstGeom>
+                    <a:noFill/>
+                    <a:ln>
+                      <a:noFill/>
+                    </a:ln>
+                  </pic:spPr>
+                </pic:pic>
+              </a:graphicData>
+            </a:graphic>
+          </wp:inline>
+        </w:drawing>
       </w:r>
       <w:bookmarkStart w:id="0" w:name="_GoBack"/>
       <w:bookmarkEnd w:id="0"/>
@@ -572,6 +677,15 @@
       </w:tblCellMar>
     </w:tblPr>
   </w:style>
+  <w:style w:type="character" w:styleId="4">
+    <w:name w:val="Hyperlink"/>
+    <w:basedOn w:val="2"/>
+    <w:uiPriority w:val="0"/>
+    <w:rPr>
+      <w:color w:val="0000FF"/>
+      <w:u w:val="single"/>
+    </w:rPr>
+  </w:style>
 </w:styles>
 </file>
 

</xml_diff>